<commit_message>
Paper. Still needs Henry's parts and conclusion
</commit_message>
<xml_diff>
--- a/BigData Final.docx
+++ b/BigData Final.docx
@@ -74,31 +74,35 @@
           <w:sz w:val="48"/>
           <w:szCs w:val="48"/>
         </w:rPr>
-        <w:t>Using MapReduce and Machine Learning</w:t>
-      </w:r>
-    </w:p>
-    <w:p>
-      <w:pPr>
-        <w:spacing w:line="480" w:lineRule="auto"/>
+        <w:t xml:space="preserve">Using </w:t>
+      </w:r>
+      <w:proofErr w:type="spellStart"/>
+      <w:r>
         <w:rPr>
           <w:rFonts w:ascii="Times" w:hAnsi="Times"/>
           <w:sz w:val="48"/>
           <w:szCs w:val="48"/>
         </w:rPr>
-      </w:pPr>
-    </w:p>
-    <w:p>
-      <w:pPr>
-        <w:tabs>
-          <w:tab w:val="left" w:pos="2897"/>
-        </w:tabs>
-        <w:spacing w:line="480" w:lineRule="auto"/>
-        <w:jc w:val="center"/>
+        <w:t>MapReduce</w:t>
+      </w:r>
+      <w:proofErr w:type="spellEnd"/>
+      <w:r>
         <w:rPr>
           <w:rFonts w:ascii="Times" w:hAnsi="Times"/>
           <w:sz w:val="48"/>
           <w:szCs w:val="48"/>
         </w:rPr>
+        <w:t xml:space="preserve"> and Machine Learning</w:t>
+      </w:r>
+    </w:p>
+    <w:p>
+      <w:pPr>
+        <w:spacing w:line="480" w:lineRule="auto"/>
+        <w:rPr>
+          <w:rFonts w:ascii="Times" w:hAnsi="Times"/>
+          <w:sz w:val="48"/>
+          <w:szCs w:val="48"/>
+        </w:rPr>
       </w:pPr>
     </w:p>
     <w:p>
@@ -110,14 +114,10 @@
         <w:jc w:val="center"/>
         <w:rPr>
           <w:rFonts w:ascii="Times" w:hAnsi="Times"/>
-        </w:rPr>
-      </w:pPr>
-      <w:r>
-        <w:rPr>
-          <w:rFonts w:ascii="Times" w:hAnsi="Times"/>
-        </w:rPr>
-        <w:t>Henry Bogardus</w:t>
-      </w:r>
+          <w:sz w:val="48"/>
+          <w:szCs w:val="48"/>
+        </w:rPr>
+      </w:pPr>
     </w:p>
     <w:p>
       <w:pPr>
@@ -134,6 +134,32 @@
         <w:rPr>
           <w:rFonts w:ascii="Times" w:hAnsi="Times"/>
         </w:rPr>
+        <w:t xml:space="preserve">Henry </w:t>
+      </w:r>
+      <w:proofErr w:type="spellStart"/>
+      <w:r>
+        <w:rPr>
+          <w:rFonts w:ascii="Times" w:hAnsi="Times"/>
+        </w:rPr>
+        <w:t>Bogardus</w:t>
+      </w:r>
+      <w:proofErr w:type="spellEnd"/>
+    </w:p>
+    <w:p>
+      <w:pPr>
+        <w:tabs>
+          <w:tab w:val="left" w:pos="2897"/>
+        </w:tabs>
+        <w:spacing w:line="480" w:lineRule="auto"/>
+        <w:jc w:val="center"/>
+        <w:rPr>
+          <w:rFonts w:ascii="Times" w:hAnsi="Times"/>
+        </w:rPr>
+      </w:pPr>
+      <w:r>
+        <w:rPr>
+          <w:rFonts w:ascii="Times" w:hAnsi="Times"/>
+        </w:rPr>
         <w:t>Turner Strayhorn</w:t>
       </w:r>
     </w:p>
@@ -161,6 +187,7 @@
           <w:rFonts w:ascii="Times" w:hAnsi="Times"/>
         </w:rPr>
         <w:sectPr>
+          <w:footerReference w:type="default" r:id="rId6"/>
           <w:pgSz w:w="12240" w:h="15840"/>
           <w:pgMar w:top="1440" w:right="1440" w:bottom="1440" w:left="1440" w:header="720" w:footer="720" w:gutter="0"/>
           <w:cols w:space="720"/>
@@ -230,7 +257,21 @@
         <w:rPr>
           <w:rFonts w:ascii="Times" w:hAnsi="Times"/>
         </w:rPr>
-        <w:t xml:space="preserve"> that we have scraped from the websites Basketball-Reference.com, stats.nba.com, and ESPN.com. We used Map Reduce to transform our data as described later in the paper and the python scikit-learn library to make predictions based on the transformed data.</w:t>
+        <w:t xml:space="preserve"> that we have scraped from the websites Basketball-Reference.com, stats.nba.com, and ESPN.com. We used Map Reduce to transform our data as described later in the paper and the python </w:t>
+      </w:r>
+      <w:proofErr w:type="spellStart"/>
+      <w:r>
+        <w:rPr>
+          <w:rFonts w:ascii="Times" w:hAnsi="Times"/>
+        </w:rPr>
+        <w:t>scikit</w:t>
+      </w:r>
+      <w:proofErr w:type="spellEnd"/>
+      <w:r>
+        <w:rPr>
+          <w:rFonts w:ascii="Times" w:hAnsi="Times"/>
+        </w:rPr>
+        <w:t>-learn library to make predictions based on the transformed data.</w:t>
       </w:r>
     </w:p>
     <w:p>
@@ -299,7 +340,35 @@
         <w:rPr>
           <w:rFonts w:ascii="Times" w:hAnsi="Times"/>
         </w:rPr>
-        <w:t xml:space="preserve">  Throughout the class, we have learned and made use of data processing assets like mapreduce and machine learning libraries like scikit learn.</w:t>
+        <w:t xml:space="preserve">  Throughout the class, we have learned and made use of data processing assets like </w:t>
+      </w:r>
+      <w:proofErr w:type="spellStart"/>
+      <w:r>
+        <w:rPr>
+          <w:rFonts w:ascii="Times" w:hAnsi="Times"/>
+        </w:rPr>
+        <w:t>mapreduce</w:t>
+      </w:r>
+      <w:proofErr w:type="spellEnd"/>
+      <w:r>
+        <w:rPr>
+          <w:rFonts w:ascii="Times" w:hAnsi="Times"/>
+        </w:rPr>
+        <w:t xml:space="preserve"> and machine learning libraries like </w:t>
+      </w:r>
+      <w:proofErr w:type="spellStart"/>
+      <w:r>
+        <w:rPr>
+          <w:rFonts w:ascii="Times" w:hAnsi="Times"/>
+        </w:rPr>
+        <w:t>scikit</w:t>
+      </w:r>
+      <w:proofErr w:type="spellEnd"/>
+      <w:r>
+        <w:rPr>
+          <w:rFonts w:ascii="Times" w:hAnsi="Times"/>
+        </w:rPr>
+        <w:t xml:space="preserve"> learn.</w:t>
       </w:r>
       <w:r>
         <w:rPr>
@@ -335,7 +404,21 @@
         <w:rPr>
           <w:rFonts w:ascii="Times" w:hAnsi="Times"/>
         </w:rPr>
-        <w:t xml:space="preserve"> using transformations on this data we have collected and machine learning with psikit learn</w:t>
+        <w:t xml:space="preserve"> using transformations on this data we have collected and machine learning with </w:t>
+      </w:r>
+      <w:proofErr w:type="spellStart"/>
+      <w:r>
+        <w:rPr>
+          <w:rFonts w:ascii="Times" w:hAnsi="Times"/>
+        </w:rPr>
+        <w:t>psikit</w:t>
+      </w:r>
+      <w:proofErr w:type="spellEnd"/>
+      <w:r>
+        <w:rPr>
+          <w:rFonts w:ascii="Times" w:hAnsi="Times"/>
+        </w:rPr>
+        <w:t xml:space="preserve"> learn</w:t>
       </w:r>
       <w:r>
         <w:rPr>
@@ -478,7 +561,15 @@
         <w:rPr>
           <w:rFonts w:ascii="Times" w:hAnsi="Times"/>
         </w:rPr>
-        <w:t>We collected team rosters and player data from Basketball-Reference.  This website was much trickier to scrape than NBA Stats and has stated that they prefer not to be scraped. They have been known to ban IP addresses if they think scraping is occurring from the address.</w:t>
+        <w:t xml:space="preserve">We collected team rosters and player data from Basketball-Reference.  This website was much trickier to scrape than NBA Stats and has stated that they prefer not to be scraped. They have been known to ban IP addresses if they think scraping is occurring from the </w:t>
+      </w:r>
+      <w:proofErr w:type="spellStart"/>
+      <w:proofErr w:type="gramStart"/>
+      <w:r>
+        <w:rPr>
+          <w:rFonts w:ascii="Times" w:hAnsi="Times"/>
+        </w:rPr>
+        <w:t>address.</w:t>
       </w:r>
       <w:r>
         <w:rPr>
@@ -486,6 +577,8 @@
         </w:rPr>
         <w:t>i</w:t>
       </w:r>
+      <w:proofErr w:type="spellEnd"/>
+      <w:proofErr w:type="gramEnd"/>
     </w:p>
     <w:p>
       <w:pPr>
@@ -513,7 +606,21 @@
         <w:rPr>
           <w:rFonts w:ascii="Times" w:hAnsi="Times"/>
         </w:rPr>
-        <w:t xml:space="preserve">instead of python requests as we used with NBA Stats for this reason exactly. The website did, luckily, provide an option for exporting player data as a csv which allowed us to automate all of the downloads. The url's were all uniform and described as </w:t>
+        <w:t xml:space="preserve">instead of python requests as we used with NBA Stats for this reason exactly. The website did, luckily, provide an option for exporting player data as a csv which allowed us to automate all of the downloads. The </w:t>
+      </w:r>
+      <w:proofErr w:type="spellStart"/>
+      <w:r>
+        <w:rPr>
+          <w:rFonts w:ascii="Times" w:hAnsi="Times"/>
+        </w:rPr>
+        <w:t>url's</w:t>
+      </w:r>
+      <w:proofErr w:type="spellEnd"/>
+      <w:r>
+        <w:rPr>
+          <w:rFonts w:ascii="Times" w:hAnsi="Times"/>
+        </w:rPr>
+        <w:t xml:space="preserve"> were all uniform and described as </w:t>
       </w:r>
     </w:p>
     <w:p>
@@ -557,7 +664,21 @@
         <w:rPr>
           <w:rFonts w:ascii="Times" w:hAnsi="Times"/>
         </w:rPr>
-        <w:t xml:space="preserve">So we were able to make a python list of each team abbreviation and open the url in Google Chrome with selenium web browser. To export the player information, we used a </w:t>
+        <w:t xml:space="preserve">So we were able to make a python list of each team abbreviation and open the </w:t>
+      </w:r>
+      <w:proofErr w:type="spellStart"/>
+      <w:r>
+        <w:rPr>
+          <w:rFonts w:ascii="Times" w:hAnsi="Times"/>
+        </w:rPr>
+        <w:t>url</w:t>
+      </w:r>
+      <w:proofErr w:type="spellEnd"/>
+      <w:r>
+        <w:rPr>
+          <w:rFonts w:ascii="Times" w:hAnsi="Times"/>
+        </w:rPr>
+        <w:t xml:space="preserve"> in Google Chrome with selenium web browser. To export the player information, we used a </w:t>
       </w:r>
       <w:r>
         <w:rPr>
@@ -575,155 +696,731 @@
         <w:rPr>
           <w:rFonts w:ascii="Times" w:hAnsi="Times"/>
         </w:rPr>
-        <w:t>s and 2 CSVs downloaded per team, the roster and the player totals for the season. The site is slower and would take about 10-20 seconds to load leading to about 20 minutes of data collection per season with the timers. Even after we removed the timer, the collection was still quite slow and would take 10-15 minutes per season. We decided the past 10 years of data was more than plenty for our collection.  The rosters were all compiled into one big csv and the season and team abbreviation was appended.</w:t>
-      </w:r>
-    </w:p>
-    <w:p>
-      <w:pPr>
-        <w:tabs>
-          <w:tab w:val="left" w:pos="2897"/>
-        </w:tabs>
-        <w:spacing w:line="480" w:lineRule="auto"/>
-        <w:rPr>
-          <w:rFonts w:ascii="Times" w:hAnsi="Times"/>
-        </w:rPr>
-      </w:pPr>
+        <w:t>s and 2 CSVs downloaded per team, the roster and the player totals for the season. The site is slower and would take about 10-20 seconds to load leading to about 20 minutes of data collection per season with the timers. Even after we removed the timer, the collection was still quite slow and would take 10-15 minutes per season. We decided the past 10 years of data was more than plenty for our collection.  The rosters were all compiled into one csv</w:t>
+      </w:r>
+      <w:r>
+        <w:rPr>
+          <w:rFonts w:ascii="Times" w:hAnsi="Times"/>
+        </w:rPr>
+        <w:t xml:space="preserve"> about 6500 rows</w:t>
+      </w:r>
+      <w:r>
+        <w:rPr>
+          <w:rFonts w:ascii="Times" w:hAnsi="Times"/>
+        </w:rPr>
+        <w:t xml:space="preserve"> long</w:t>
+      </w:r>
+      <w:r>
+        <w:rPr>
+          <w:rFonts w:ascii="Times" w:hAnsi="Times"/>
+        </w:rPr>
+        <w:t xml:space="preserve"> </w:t>
+      </w:r>
+      <w:r>
+        <w:rPr>
+          <w:rFonts w:ascii="Times" w:hAnsi="Times"/>
+        </w:rPr>
+        <w:t>with</w:t>
+      </w:r>
+      <w:r>
+        <w:rPr>
+          <w:rFonts w:ascii="Times" w:hAnsi="Times"/>
+        </w:rPr>
+        <w:t xml:space="preserve"> the season and team abbreviation appended.</w:t>
+      </w:r>
+    </w:p>
+    <w:p>
+      <w:pPr>
+        <w:tabs>
+          <w:tab w:val="left" w:pos="2897"/>
+        </w:tabs>
+        <w:spacing w:line="480" w:lineRule="auto"/>
+        <w:rPr>
+          <w:rFonts w:ascii="Times" w:hAnsi="Times"/>
+        </w:rPr>
+      </w:pPr>
+    </w:p>
+    <w:p>
+      <w:pPr>
+        <w:tabs>
+          <w:tab w:val="left" w:pos="2897"/>
+        </w:tabs>
+        <w:spacing w:line="480" w:lineRule="auto"/>
+        <w:rPr>
+          <w:rFonts w:ascii="Times" w:hAnsi="Times"/>
+          <w:b/>
+        </w:rPr>
+      </w:pPr>
+      <w:r>
+        <w:rPr>
+          <w:rFonts w:ascii="Times" w:hAnsi="Times"/>
+          <w:b/>
+        </w:rPr>
+        <w:t>Data Transformations</w:t>
+      </w:r>
+    </w:p>
+    <w:p>
+      <w:pPr>
+        <w:tabs>
+          <w:tab w:val="left" w:pos="2897"/>
+        </w:tabs>
+        <w:spacing w:line="480" w:lineRule="auto"/>
+        <w:rPr>
+          <w:rFonts w:ascii="Times" w:hAnsi="Times"/>
+          <w:b/>
+        </w:rPr>
+      </w:pPr>
+      <w:r>
+        <w:rPr>
+          <w:rFonts w:ascii="Times" w:hAnsi="Times"/>
+          <w:b/>
+        </w:rPr>
+        <w:t>1. Game Logs</w:t>
+      </w:r>
+    </w:p>
+    <w:p>
+      <w:pPr>
+        <w:tabs>
+          <w:tab w:val="left" w:pos="2897"/>
+        </w:tabs>
+        <w:spacing w:line="480" w:lineRule="auto"/>
+        <w:rPr>
+          <w:rFonts w:ascii="Times" w:hAnsi="Times"/>
+        </w:rPr>
+      </w:pPr>
+      <w:r>
+        <w:rPr>
+          <w:rFonts w:ascii="Times" w:hAnsi="Times"/>
+        </w:rPr>
+        <w:t xml:space="preserve">      Most data transformations were done using yelp's </w:t>
+      </w:r>
+      <w:proofErr w:type="spellStart"/>
+      <w:r>
+        <w:rPr>
+          <w:rFonts w:ascii="Times" w:hAnsi="Times"/>
+        </w:rPr>
+        <w:t>MRJob</w:t>
+      </w:r>
+      <w:proofErr w:type="spellEnd"/>
+      <w:r>
+        <w:rPr>
+          <w:rFonts w:ascii="Times" w:hAnsi="Times"/>
+        </w:rPr>
+        <w:t xml:space="preserve"> module for python. We first did transformations on game-logs to extract, per season, for how many games did the winning team rely on </w:t>
+      </w:r>
+      <w:proofErr w:type="spellStart"/>
+      <w:r>
+        <w:rPr>
+          <w:rFonts w:ascii="Times" w:hAnsi="Times"/>
+        </w:rPr>
+        <w:t>freethrows</w:t>
+      </w:r>
+      <w:proofErr w:type="spellEnd"/>
+      <w:r>
+        <w:rPr>
+          <w:rFonts w:ascii="Times" w:hAnsi="Times"/>
+        </w:rPr>
+        <w:t xml:space="preserve"> to win. The mapper step mapped the log data by the GAME_ID. The combiner step then read in that data, determined the winning team, and calculated the number of points the team got from free throws.  The combiner step also calculated the difference in the number of points the winning team won by and sees if the number of free throws is greater than that value.  Finally, the reduce step sums the number of games won because of free throws.  We discussed and decided not to take into account the losing teams' free throws when coming up with this metric because we determined it was irrelevant for what we wanted to determine.</w:t>
+      </w:r>
+    </w:p>
+    <w:p>
+      <w:pPr>
+        <w:tabs>
+          <w:tab w:val="left" w:pos="2897"/>
+        </w:tabs>
+        <w:spacing w:line="480" w:lineRule="auto"/>
+        <w:rPr>
+          <w:rFonts w:ascii="Times" w:hAnsi="Times"/>
+          <w:b/>
+        </w:rPr>
+      </w:pPr>
+      <w:r>
+        <w:rPr>
+          <w:rFonts w:ascii="Times" w:hAnsi="Times"/>
+          <w:b/>
+        </w:rPr>
+        <w:t xml:space="preserve">2. Player </w:t>
+      </w:r>
+      <w:r>
+        <w:rPr>
+          <w:rFonts w:ascii="Times" w:hAnsi="Times"/>
+          <w:b/>
+        </w:rPr>
+        <w:t>Stats</w:t>
+      </w:r>
+    </w:p>
+    <w:p>
+      <w:pPr>
+        <w:tabs>
+          <w:tab w:val="left" w:pos="2897"/>
+        </w:tabs>
+        <w:spacing w:line="480" w:lineRule="auto"/>
+        <w:rPr>
+          <w:rFonts w:ascii="Times" w:hAnsi="Times"/>
+        </w:rPr>
+      </w:pPr>
+      <w:r>
+        <w:rPr>
+          <w:rFonts w:ascii="Times" w:hAnsi="Times"/>
+          <w:b/>
+        </w:rPr>
+        <w:t xml:space="preserve">      </w:t>
+      </w:r>
+      <w:r>
+        <w:rPr>
+          <w:rFonts w:ascii="Times" w:hAnsi="Times"/>
+        </w:rPr>
+        <w:t>For player logs, we wanted to see if</w:t>
+      </w:r>
+      <w:r>
+        <w:rPr>
+          <w:rFonts w:ascii="Times" w:hAnsi="Times"/>
+        </w:rPr>
+        <w:t xml:space="preserve"> average</w:t>
+      </w:r>
+      <w:r>
+        <w:rPr>
+          <w:rFonts w:ascii="Times" w:hAnsi="Times"/>
+        </w:rPr>
+        <w:t xml:space="preserve"> player weight, height, and</w:t>
+      </w:r>
+      <w:r>
+        <w:rPr>
+          <w:rFonts w:ascii="Times" w:hAnsi="Times"/>
+        </w:rPr>
+        <w:t xml:space="preserve"> number of</w:t>
+      </w:r>
+      <w:r>
+        <w:rPr>
+          <w:rFonts w:ascii="Times" w:hAnsi="Times"/>
+        </w:rPr>
+        <w:t xml:space="preserve"> college</w:t>
+      </w:r>
+      <w:r>
+        <w:rPr>
+          <w:rFonts w:ascii="Times" w:hAnsi="Times"/>
+        </w:rPr>
+        <w:t>s</w:t>
+      </w:r>
+      <w:r>
+        <w:rPr>
+          <w:rFonts w:ascii="Times" w:hAnsi="Times"/>
+        </w:rPr>
+        <w:t xml:space="preserve"> had any correlation with NBA championships.</w:t>
+      </w:r>
+      <w:r>
+        <w:rPr>
+          <w:rFonts w:ascii="Times" w:hAnsi="Times"/>
+        </w:rPr>
+        <w:t xml:space="preserve">  We wrote a map-reduce job for each of these metrics that read in the player rosters for each team and each season and reduced them with the key as the season and the team name.  </w:t>
+      </w:r>
+      <w:r>
+        <w:rPr>
+          <w:rFonts w:ascii="Times" w:hAnsi="Times"/>
+        </w:rPr>
+        <w:t>Finally, we decided to us</w:t>
+      </w:r>
+      <w:r>
+        <w:rPr>
+          <w:rFonts w:ascii="Times" w:hAnsi="Times"/>
+        </w:rPr>
+        <w:t xml:space="preserve">e the player efficiency rating </w:t>
+      </w:r>
+      <w:r>
+        <w:rPr>
+          <w:rFonts w:ascii="Times" w:hAnsi="Times"/>
+        </w:rPr>
+        <w:t>PER</w:t>
+      </w:r>
+      <w:r>
+        <w:rPr>
+          <w:rFonts w:ascii="Times" w:hAnsi="Times"/>
+          <w:vertAlign w:val="superscript"/>
+        </w:rPr>
+        <w:t>1</w:t>
+      </w:r>
+      <w:r>
+        <w:rPr>
+          <w:rStyle w:val="FootnoteReference"/>
+          <w:rFonts w:ascii="Times" w:hAnsi="Times"/>
+        </w:rPr>
+        <w:footnoteReference w:id="1"/>
+      </w:r>
+      <w:r>
+        <w:rPr>
+          <w:rFonts w:ascii="Times" w:hAnsi="Times"/>
+        </w:rPr>
+        <w:t>.  We total</w:t>
+      </w:r>
+      <w:r>
+        <w:rPr>
+          <w:rFonts w:ascii="Times" w:hAnsi="Times"/>
+        </w:rPr>
+        <w:t>ed the PERs of each team's players and added that to our list.</w:t>
+      </w:r>
+      <w:r>
+        <w:rPr>
+          <w:rFonts w:ascii="Times" w:hAnsi="Times"/>
+        </w:rPr>
+        <w:t xml:space="preserve">  The equation is described as the following.</w:t>
+      </w:r>
+      <w:r>
+        <w:rPr>
+          <w:rFonts w:ascii="Times" w:hAnsi="Times"/>
+          <w:noProof/>
+        </w:rPr>
+        <w:t xml:space="preserve"> </w:t>
+      </w:r>
+      <w:r>
+        <w:rPr>
+          <w:rFonts w:ascii="Times" w:hAnsi="Times"/>
+          <w:noProof/>
+        </w:rPr>
+        <w:drawing>
+          <wp:inline distT="0" distB="0" distL="0" distR="0" wp14:anchorId="1F5AD0C9" wp14:editId="78041F58">
+            <wp:extent cx="5943600" cy="1708785"/>
+            <wp:effectExtent l="0" t="0" r="0" b="0"/>
+            <wp:docPr id="2" name="Picture 2" descr="../../../../Desktop/Screen%20Shot%202016-04-28%20at%2010.21.50%20PM.png"/>
+            <wp:cNvGraphicFramePr>
+              <a:graphicFrameLocks xmlns:a="http://schemas.openxmlformats.org/drawingml/2006/main" noChangeAspect="1"/>
+            </wp:cNvGraphicFramePr>
+            <a:graphic xmlns:a="http://schemas.openxmlformats.org/drawingml/2006/main">
+              <a:graphicData uri="http://schemas.openxmlformats.org/drawingml/2006/picture">
+                <pic:pic xmlns:pic="http://schemas.openxmlformats.org/drawingml/2006/picture">
+                  <pic:nvPicPr>
+                    <pic:cNvPr id="0" name="Picture 2" descr="../../../../Desktop/Screen%20Shot%202016-04-28%20at%2010.21.50%20PM.png"/>
+                    <pic:cNvPicPr>
+                      <a:picLocks noChangeAspect="1" noChangeArrowheads="1"/>
+                    </pic:cNvPicPr>
+                  </pic:nvPicPr>
+                  <pic:blipFill>
+                    <a:blip r:embed="rId7">
+                      <a:extLst>
+                        <a:ext uri="{28A0092B-C50C-407E-A947-70E740481C1C}">
+                          <a14:useLocalDpi xmlns:a14="http://schemas.microsoft.com/office/drawing/2010/main" val="0"/>
+                        </a:ext>
+                      </a:extLst>
+                    </a:blip>
+                    <a:srcRect/>
+                    <a:stretch>
+                      <a:fillRect/>
+                    </a:stretch>
+                  </pic:blipFill>
+                  <pic:spPr bwMode="auto">
+                    <a:xfrm>
+                      <a:off x="0" y="0"/>
+                      <a:ext cx="5943600" cy="1708785"/>
+                    </a:xfrm>
+                    <a:prstGeom prst="rect">
+                      <a:avLst/>
+                    </a:prstGeom>
+                    <a:noFill/>
+                    <a:ln>
+                      <a:noFill/>
+                    </a:ln>
+                  </pic:spPr>
+                </pic:pic>
+              </a:graphicData>
+            </a:graphic>
+          </wp:inline>
+        </w:drawing>
+      </w:r>
+    </w:p>
+    <w:p>
+      <w:pPr>
+        <w:tabs>
+          <w:tab w:val="left" w:pos="2897"/>
+        </w:tabs>
+        <w:spacing w:line="480" w:lineRule="auto"/>
+        <w:rPr>
+          <w:rFonts w:ascii="Times" w:hAnsi="Times"/>
+        </w:rPr>
+      </w:pPr>
+      <w:r>
+        <w:rPr>
+          <w:rFonts w:ascii="Times" w:hAnsi="Times"/>
+        </w:rPr>
+        <w:t>where</w:t>
+      </w:r>
+      <w:r>
+        <w:rPr>
+          <w:rFonts w:ascii="Times" w:hAnsi="Times"/>
+          <w:noProof/>
+        </w:rPr>
+        <w:drawing>
+          <wp:inline distT="0" distB="0" distL="0" distR="0" wp14:anchorId="15DDA6B8" wp14:editId="11319B9A">
+            <wp:extent cx="5943600" cy="577215"/>
+            <wp:effectExtent l="0" t="0" r="0" b="6985"/>
+            <wp:docPr id="3" name="Picture 3" descr="../../../../Desktop/Screen%20Shot%202016-04-28%20at%2010.22.06%20PM.png"/>
+            <wp:cNvGraphicFramePr>
+              <a:graphicFrameLocks xmlns:a="http://schemas.openxmlformats.org/drawingml/2006/main" noChangeAspect="1"/>
+            </wp:cNvGraphicFramePr>
+            <a:graphic xmlns:a="http://schemas.openxmlformats.org/drawingml/2006/main">
+              <a:graphicData uri="http://schemas.openxmlformats.org/drawingml/2006/picture">
+                <pic:pic xmlns:pic="http://schemas.openxmlformats.org/drawingml/2006/picture">
+                  <pic:nvPicPr>
+                    <pic:cNvPr id="0" name="Picture 3" descr="../../../../Desktop/Screen%20Shot%202016-04-28%20at%2010.22.06%20PM.png"/>
+                    <pic:cNvPicPr>
+                      <a:picLocks noChangeAspect="1" noChangeArrowheads="1"/>
+                    </pic:cNvPicPr>
+                  </pic:nvPicPr>
+                  <pic:blipFill>
+                    <a:blip r:embed="rId8">
+                      <a:extLst>
+                        <a:ext uri="{28A0092B-C50C-407E-A947-70E740481C1C}">
+                          <a14:useLocalDpi xmlns:a14="http://schemas.microsoft.com/office/drawing/2010/main" val="0"/>
+                        </a:ext>
+                      </a:extLst>
+                    </a:blip>
+                    <a:srcRect/>
+                    <a:stretch>
+                      <a:fillRect/>
+                    </a:stretch>
+                  </pic:blipFill>
+                  <pic:spPr bwMode="auto">
+                    <a:xfrm>
+                      <a:off x="0" y="0"/>
+                      <a:ext cx="5943600" cy="577215"/>
+                    </a:xfrm>
+                    <a:prstGeom prst="rect">
+                      <a:avLst/>
+                    </a:prstGeom>
+                    <a:noFill/>
+                    <a:ln>
+                      <a:noFill/>
+                    </a:ln>
+                  </pic:spPr>
+                </pic:pic>
+              </a:graphicData>
+            </a:graphic>
+          </wp:inline>
+        </w:drawing>
+      </w:r>
+    </w:p>
+    <w:p>
+      <w:pPr>
+        <w:tabs>
+          <w:tab w:val="left" w:pos="2897"/>
+        </w:tabs>
+        <w:spacing w:line="480" w:lineRule="auto"/>
+        <w:rPr>
+          <w:rFonts w:ascii="Times" w:hAnsi="Times"/>
+        </w:rPr>
+      </w:pPr>
+      <w:r>
+        <w:rPr>
+          <w:rFonts w:ascii="Times" w:hAnsi="Times"/>
+          <w:noProof/>
+        </w:rPr>
+        <w:drawing>
+          <wp:inline distT="0" distB="0" distL="0" distR="0" wp14:anchorId="632FFADB" wp14:editId="45FDCF50">
+            <wp:extent cx="3788410" cy="217805"/>
+            <wp:effectExtent l="0" t="0" r="0" b="10795"/>
+            <wp:docPr id="6" name="Picture 6" descr="../../../../Desktop/Screen%20Shot%202016-04-28%20at%2010.25.21%20PM.png"/>
+            <wp:cNvGraphicFramePr>
+              <a:graphicFrameLocks xmlns:a="http://schemas.openxmlformats.org/drawingml/2006/main" noChangeAspect="1"/>
+            </wp:cNvGraphicFramePr>
+            <a:graphic xmlns:a="http://schemas.openxmlformats.org/drawingml/2006/main">
+              <a:graphicData uri="http://schemas.openxmlformats.org/drawingml/2006/picture">
+                <pic:pic xmlns:pic="http://schemas.openxmlformats.org/drawingml/2006/picture">
+                  <pic:nvPicPr>
+                    <pic:cNvPr id="0" name="Picture 6" descr="../../../../Desktop/Screen%20Shot%202016-04-28%20at%2010.25.21%20PM.png"/>
+                    <pic:cNvPicPr>
+                      <a:picLocks noChangeAspect="1" noChangeArrowheads="1"/>
+                    </pic:cNvPicPr>
+                  </pic:nvPicPr>
+                  <pic:blipFill>
+                    <a:blip r:embed="rId9">
+                      <a:extLst>
+                        <a:ext uri="{28A0092B-C50C-407E-A947-70E740481C1C}">
+                          <a14:useLocalDpi xmlns:a14="http://schemas.microsoft.com/office/drawing/2010/main" val="0"/>
+                        </a:ext>
+                      </a:extLst>
+                    </a:blip>
+                    <a:srcRect/>
+                    <a:stretch>
+                      <a:fillRect/>
+                    </a:stretch>
+                  </pic:blipFill>
+                  <pic:spPr bwMode="auto">
+                    <a:xfrm>
+                      <a:off x="0" y="0"/>
+                      <a:ext cx="3788410" cy="217805"/>
+                    </a:xfrm>
+                    <a:prstGeom prst="rect">
+                      <a:avLst/>
+                    </a:prstGeom>
+                    <a:noFill/>
+                    <a:ln>
+                      <a:noFill/>
+                    </a:ln>
+                  </pic:spPr>
+                </pic:pic>
+              </a:graphicData>
+            </a:graphic>
+          </wp:inline>
+        </w:drawing>
+      </w:r>
+    </w:p>
+    <w:p>
+      <w:pPr>
+        <w:tabs>
+          <w:tab w:val="left" w:pos="2897"/>
+        </w:tabs>
+        <w:spacing w:line="480" w:lineRule="auto"/>
+        <w:rPr>
+          <w:rFonts w:ascii="Times" w:hAnsi="Times"/>
+        </w:rPr>
+      </w:pPr>
+      <w:r>
+        <w:rPr>
+          <w:rFonts w:ascii="Times" w:hAnsi="Times"/>
+          <w:noProof/>
+        </w:rPr>
+        <w:drawing>
+          <wp:inline distT="0" distB="0" distL="0" distR="0" wp14:anchorId="7ED1F0F4" wp14:editId="3EBFA039">
+            <wp:extent cx="3178810" cy="250190"/>
+            <wp:effectExtent l="0" t="0" r="0" b="3810"/>
+            <wp:docPr id="4" name="Picture 4" descr="../../../../Desktop/Screen%20Shot%202016-04-28%20at%2010.22.19%20PM.png"/>
+            <wp:cNvGraphicFramePr>
+              <a:graphicFrameLocks xmlns:a="http://schemas.openxmlformats.org/drawingml/2006/main" noChangeAspect="1"/>
+            </wp:cNvGraphicFramePr>
+            <a:graphic xmlns:a="http://schemas.openxmlformats.org/drawingml/2006/main">
+              <a:graphicData uri="http://schemas.openxmlformats.org/drawingml/2006/picture">
+                <pic:pic xmlns:pic="http://schemas.openxmlformats.org/drawingml/2006/picture">
+                  <pic:nvPicPr>
+                    <pic:cNvPr id="0" name="Picture 4" descr="../../../../Desktop/Screen%20Shot%202016-04-28%20at%2010.22.19%20PM.png"/>
+                    <pic:cNvPicPr>
+                      <a:picLocks noChangeAspect="1" noChangeArrowheads="1"/>
+                    </pic:cNvPicPr>
+                  </pic:nvPicPr>
+                  <pic:blipFill>
+                    <a:blip r:embed="rId10">
+                      <a:extLst>
+                        <a:ext uri="{28A0092B-C50C-407E-A947-70E740481C1C}">
+                          <a14:useLocalDpi xmlns:a14="http://schemas.microsoft.com/office/drawing/2010/main" val="0"/>
+                        </a:ext>
+                      </a:extLst>
+                    </a:blip>
+                    <a:srcRect/>
+                    <a:stretch>
+                      <a:fillRect/>
+                    </a:stretch>
+                  </pic:blipFill>
+                  <pic:spPr bwMode="auto">
+                    <a:xfrm>
+                      <a:off x="0" y="0"/>
+                      <a:ext cx="3178810" cy="250190"/>
+                    </a:xfrm>
+                    <a:prstGeom prst="rect">
+                      <a:avLst/>
+                    </a:prstGeom>
+                    <a:noFill/>
+                    <a:ln>
+                      <a:noFill/>
+                    </a:ln>
+                  </pic:spPr>
+                </pic:pic>
+              </a:graphicData>
+            </a:graphic>
+          </wp:inline>
+        </w:drawing>
+      </w:r>
+      <w:r>
+        <w:rPr>
+          <w:rFonts w:ascii="Times" w:hAnsi="Times"/>
+          <w:noProof/>
+        </w:rPr>
+        <w:drawing>
+          <wp:inline distT="0" distB="0" distL="0" distR="0" wp14:anchorId="4CADE958" wp14:editId="6007F925">
+            <wp:extent cx="2787015" cy="228600"/>
+            <wp:effectExtent l="0" t="0" r="6985" b="0"/>
+            <wp:docPr id="5" name="Picture 5" descr="../../../../Desktop/Screen%20Shot%202016-04-28%20at%2010.22.23%20PM.png"/>
+            <wp:cNvGraphicFramePr>
+              <a:graphicFrameLocks xmlns:a="http://schemas.openxmlformats.org/drawingml/2006/main" noChangeAspect="1"/>
+            </wp:cNvGraphicFramePr>
+            <a:graphic xmlns:a="http://schemas.openxmlformats.org/drawingml/2006/main">
+              <a:graphicData uri="http://schemas.openxmlformats.org/drawingml/2006/picture">
+                <pic:pic xmlns:pic="http://schemas.openxmlformats.org/drawingml/2006/picture">
+                  <pic:nvPicPr>
+                    <pic:cNvPr id="0" name="Picture 5" descr="../../../../Desktop/Screen%20Shot%202016-04-28%20at%2010.22.23%20PM.png"/>
+                    <pic:cNvPicPr>
+                      <a:picLocks noChangeAspect="1" noChangeArrowheads="1"/>
+                    </pic:cNvPicPr>
+                  </pic:nvPicPr>
+                  <pic:blipFill>
+                    <a:blip r:embed="rId11">
+                      <a:extLst>
+                        <a:ext uri="{28A0092B-C50C-407E-A947-70E740481C1C}">
+                          <a14:useLocalDpi xmlns:a14="http://schemas.microsoft.com/office/drawing/2010/main" val="0"/>
+                        </a:ext>
+                      </a:extLst>
+                    </a:blip>
+                    <a:srcRect/>
+                    <a:stretch>
+                      <a:fillRect/>
+                    </a:stretch>
+                  </pic:blipFill>
+                  <pic:spPr bwMode="auto">
+                    <a:xfrm>
+                      <a:off x="0" y="0"/>
+                      <a:ext cx="2787015" cy="228600"/>
+                    </a:xfrm>
+                    <a:prstGeom prst="rect">
+                      <a:avLst/>
+                    </a:prstGeom>
+                    <a:noFill/>
+                    <a:ln>
+                      <a:noFill/>
+                    </a:ln>
+                  </pic:spPr>
+                </pic:pic>
+              </a:graphicData>
+            </a:graphic>
+          </wp:inline>
+        </w:drawing>
+      </w:r>
+    </w:p>
+    <w:p>
+      <w:pPr>
+        <w:spacing w:line="480" w:lineRule="auto"/>
+        <w:rPr>
+          <w:rFonts w:ascii="Times" w:eastAsia="Times New Roman" w:hAnsi="Times" w:cs="Times New Roman"/>
+        </w:rPr>
+      </w:pPr>
+      <w:r>
+        <w:rPr>
+          <w:rFonts w:ascii="Times" w:hAnsi="Times"/>
+        </w:rPr>
+        <w:t xml:space="preserve">This metric, as ridiculous as it looks, does a good job "summing up the positive accomplishments of a player, subtracts the negative accomplishments of a player, and </w:t>
+      </w:r>
+      <w:r>
+        <w:rPr>
+          <w:rFonts w:ascii="Times" w:eastAsia="Times New Roman" w:hAnsi="Times" w:cs="Times New Roman"/>
+          <w:color w:val="000000"/>
+          <w:shd w:val="clear" w:color="auto" w:fill="FFFFFF"/>
+        </w:rPr>
+        <w:t>returns a per-minute rating of a player's performance</w:t>
+      </w:r>
+      <w:r>
+        <w:rPr>
+          <w:rFonts w:ascii="Times" w:eastAsia="Times New Roman" w:hAnsi="Times" w:cs="Times New Roman"/>
+        </w:rPr>
+        <w:t>.  This was an integral part of our assessment made for the Player Statistics that we scraped.</w:t>
+      </w:r>
+    </w:p>
+    <w:p>
+      <w:pPr>
+        <w:tabs>
+          <w:tab w:val="left" w:pos="2897"/>
+        </w:tabs>
+        <w:spacing w:line="480" w:lineRule="auto"/>
+        <w:rPr>
+          <w:rFonts w:ascii="Times" w:hAnsi="Times"/>
+          <w:b/>
+        </w:rPr>
+      </w:pPr>
+      <w:r>
+        <w:rPr>
+          <w:rFonts w:ascii="Times" w:hAnsi="Times"/>
+          <w:b/>
+        </w:rPr>
+        <w:t>Machine Learning</w:t>
+      </w:r>
+    </w:p>
+    <w:p>
+      <w:pPr>
+        <w:tabs>
+          <w:tab w:val="left" w:pos="2897"/>
+        </w:tabs>
+        <w:spacing w:line="480" w:lineRule="auto"/>
+        <w:rPr>
+          <w:rFonts w:ascii="Times" w:hAnsi="Times"/>
+        </w:rPr>
+      </w:pPr>
+      <w:r>
+        <w:rPr>
+          <w:rFonts w:ascii="Times" w:hAnsi="Times"/>
+        </w:rPr>
+        <w:t>Henry 1 pages</w:t>
+      </w:r>
+    </w:p>
+    <w:p>
+      <w:pPr>
+        <w:tabs>
+          <w:tab w:val="left" w:pos="2897"/>
+        </w:tabs>
+        <w:spacing w:line="480" w:lineRule="auto"/>
+        <w:rPr>
+          <w:rFonts w:ascii="Times" w:hAnsi="Times"/>
+          <w:b/>
+        </w:rPr>
+      </w:pPr>
+      <w:r>
+        <w:rPr>
+          <w:rFonts w:ascii="Times" w:hAnsi="Times"/>
+          <w:b/>
+        </w:rPr>
+        <w:t>Outcomes</w:t>
+      </w:r>
+    </w:p>
+    <w:p>
+      <w:pPr>
+        <w:tabs>
+          <w:tab w:val="left" w:pos="2897"/>
+        </w:tabs>
+        <w:spacing w:line="480" w:lineRule="auto"/>
+        <w:rPr>
+          <w:rFonts w:ascii="Times" w:hAnsi="Times"/>
+          <w:b/>
+        </w:rPr>
+      </w:pPr>
+      <w:r>
+        <w:rPr>
+          <w:rFonts w:ascii="Times" w:hAnsi="Times"/>
+        </w:rPr>
+        <w:t>Henry 1 page</w:t>
+      </w:r>
+      <w:r>
+        <w:rPr>
+          <w:rFonts w:ascii="Times" w:hAnsi="Times"/>
+          <w:b/>
+        </w:rPr>
+        <w:br/>
+        <w:t>Conclusion</w:t>
+      </w:r>
+    </w:p>
+    <w:p>
+      <w:pPr>
+        <w:tabs>
+          <w:tab w:val="left" w:pos="2897"/>
+        </w:tabs>
+        <w:spacing w:line="480" w:lineRule="auto"/>
+        <w:rPr>
+          <w:rFonts w:ascii="Times" w:hAnsi="Times"/>
+        </w:rPr>
+      </w:pPr>
+      <w:r>
+        <w:rPr>
+          <w:rFonts w:ascii="Times" w:hAnsi="Times"/>
+        </w:rPr>
+        <w:t>Turner</w:t>
+      </w:r>
+      <w:r>
+        <w:rPr>
+          <w:rStyle w:val="FootnoteReference"/>
+          <w:rFonts w:ascii="Times" w:hAnsi="Times"/>
+        </w:rPr>
+        <w:t xml:space="preserve">  </w:t>
+      </w:r>
+      <w:r>
+        <w:rPr>
+          <w:rFonts w:ascii="Times" w:hAnsi="Times"/>
+        </w:rPr>
+        <w:t>1 page</w:t>
+      </w:r>
       <w:bookmarkStart w:id="0" w:name="_GoBack"/>
       <w:bookmarkEnd w:id="0"/>
-    </w:p>
-    <w:p>
-      <w:pPr>
-        <w:tabs>
-          <w:tab w:val="left" w:pos="2897"/>
-        </w:tabs>
-        <w:spacing w:line="480" w:lineRule="auto"/>
-        <w:rPr>
-          <w:rFonts w:ascii="Times" w:hAnsi="Times"/>
-          <w:b/>
-        </w:rPr>
-      </w:pPr>
-      <w:r>
-        <w:rPr>
-          <w:rFonts w:ascii="Times" w:hAnsi="Times"/>
-          <w:b/>
-        </w:rPr>
-        <w:t>Data Transformations</w:t>
-      </w:r>
-    </w:p>
-    <w:p>
-      <w:pPr>
-        <w:tabs>
-          <w:tab w:val="left" w:pos="2897"/>
-        </w:tabs>
-        <w:spacing w:line="480" w:lineRule="auto"/>
-        <w:rPr>
-          <w:rFonts w:ascii="Times" w:hAnsi="Times"/>
-        </w:rPr>
-      </w:pPr>
-      <w:r>
-        <w:rPr>
-          <w:rFonts w:ascii="Times" w:hAnsi="Times"/>
-        </w:rPr>
-        <w:t>Turner 1 pages</w:t>
-      </w:r>
-    </w:p>
-    <w:p>
-      <w:pPr>
-        <w:tabs>
-          <w:tab w:val="left" w:pos="2897"/>
-        </w:tabs>
-        <w:spacing w:line="480" w:lineRule="auto"/>
-        <w:rPr>
-          <w:rFonts w:ascii="Times" w:hAnsi="Times"/>
-          <w:b/>
-        </w:rPr>
-      </w:pPr>
-      <w:r>
-        <w:rPr>
-          <w:rFonts w:ascii="Times" w:hAnsi="Times"/>
-          <w:b/>
-        </w:rPr>
-        <w:t>Machine Learning</w:t>
-      </w:r>
-    </w:p>
-    <w:p>
-      <w:pPr>
-        <w:tabs>
-          <w:tab w:val="left" w:pos="2897"/>
-        </w:tabs>
-        <w:spacing w:line="480" w:lineRule="auto"/>
-        <w:rPr>
-          <w:rFonts w:ascii="Times" w:hAnsi="Times"/>
-        </w:rPr>
-      </w:pPr>
-      <w:r>
-        <w:rPr>
-          <w:rFonts w:ascii="Times" w:hAnsi="Times"/>
-        </w:rPr>
-        <w:t>Henry 1 pages</w:t>
-      </w:r>
-    </w:p>
-    <w:p>
-      <w:pPr>
-        <w:tabs>
-          <w:tab w:val="left" w:pos="2897"/>
-        </w:tabs>
-        <w:spacing w:line="480" w:lineRule="auto"/>
-        <w:rPr>
-          <w:rFonts w:ascii="Times" w:hAnsi="Times"/>
-          <w:b/>
-        </w:rPr>
-      </w:pPr>
-      <w:r>
-        <w:rPr>
-          <w:rFonts w:ascii="Times" w:hAnsi="Times"/>
-          <w:b/>
-        </w:rPr>
-        <w:t>Outcomes</w:t>
-      </w:r>
-    </w:p>
-    <w:p>
-      <w:pPr>
-        <w:tabs>
-          <w:tab w:val="left" w:pos="2897"/>
-        </w:tabs>
-        <w:spacing w:line="480" w:lineRule="auto"/>
-        <w:rPr>
-          <w:rFonts w:ascii="Times" w:hAnsi="Times"/>
-          <w:b/>
-        </w:rPr>
-      </w:pPr>
-      <w:r>
-        <w:rPr>
-          <w:rFonts w:ascii="Times" w:hAnsi="Times"/>
-        </w:rPr>
-        <w:t>Henry 1 page</w:t>
-      </w:r>
-      <w:r>
-        <w:rPr>
-          <w:rFonts w:ascii="Times" w:hAnsi="Times"/>
-          <w:b/>
-        </w:rPr>
-        <w:br/>
-        <w:t>Conclusion</w:t>
-      </w:r>
-    </w:p>
-    <w:p>
-      <w:pPr>
-        <w:tabs>
-          <w:tab w:val="left" w:pos="2897"/>
-        </w:tabs>
-        <w:spacing w:line="480" w:lineRule="auto"/>
-        <w:rPr>
-          <w:rFonts w:ascii="Times" w:hAnsi="Times"/>
-        </w:rPr>
-      </w:pPr>
-      <w:r>
-        <w:rPr>
-          <w:rFonts w:ascii="Times" w:hAnsi="Times"/>
-        </w:rPr>
-        <w:t>Turner 1 page</w:t>
-      </w:r>
     </w:p>
     <w:sectPr>
       <w:type w:val="continuous"/>
@@ -734,6 +1431,73 @@
     </w:sectPr>
   </w:body>
 </w:document>
+</file>
+
+<file path=word/endnotes.xml><?xml version="1.0" encoding="utf-8"?>
+<w:endnotes xmlns:wpc="http://schemas.microsoft.com/office/word/2010/wordprocessingCanvas" xmlns:mo="http://schemas.microsoft.com/office/mac/office/2008/main" xmlns:mc="http://schemas.openxmlformats.org/markup-compatibility/2006" xmlns:mv="urn:schemas-microsoft-com:mac:vml" xmlns:o="urn:schemas-microsoft-com:office:office" xmlns:r="http://schemas.openxmlformats.org/officeDocument/2006/relationships" xmlns:m="http://schemas.openxmlformats.org/officeDocument/2006/math" xmlns:v="urn:schemas-microsoft-com:vml" xmlns:wp14="http://schemas.microsoft.com/office/word/2010/wordprocessingDrawing" xmlns:wp="http://schemas.openxmlformats.org/drawingml/2006/wordprocessingDrawing" xmlns:w10="urn:schemas-microsoft-com:office:word" xmlns:w="http://schemas.openxmlformats.org/wordprocessingml/2006/main" xmlns:w14="http://schemas.microsoft.com/office/word/2010/wordml" xmlns:w15="http://schemas.microsoft.com/office/word/2012/wordml" xmlns:wpg="http://schemas.microsoft.com/office/word/2010/wordprocessingGroup" xmlns:wpi="http://schemas.microsoft.com/office/word/2010/wordprocessingInk" xmlns:wne="http://schemas.microsoft.com/office/word/2006/wordml" xmlns:wps="http://schemas.microsoft.com/office/word/2010/wordprocessingShape" mc:Ignorable="w14 w15 wp14">
+  <w:endnote w:type="separator" w:id="-1">
+    <w:p>
+      <w:r>
+        <w:separator/>
+      </w:r>
+    </w:p>
+  </w:endnote>
+  <w:endnote w:type="continuationSeparator" w:id="0">
+    <w:p>
+      <w:r>
+        <w:continuationSeparator/>
+      </w:r>
+    </w:p>
+  </w:endnote>
+</w:endnotes>
+</file>
+
+<file path=word/footer1.xml><?xml version="1.0" encoding="utf-8"?>
+<w:ftr xmlns:wpc="http://schemas.microsoft.com/office/word/2010/wordprocessingCanvas" xmlns:mo="http://schemas.microsoft.com/office/mac/office/2008/main" xmlns:mc="http://schemas.openxmlformats.org/markup-compatibility/2006" xmlns:mv="urn:schemas-microsoft-com:mac:vml" xmlns:o="urn:schemas-microsoft-com:office:office" xmlns:r="http://schemas.openxmlformats.org/officeDocument/2006/relationships" xmlns:m="http://schemas.openxmlformats.org/officeDocument/2006/math" xmlns:v="urn:schemas-microsoft-com:vml" xmlns:wp14="http://schemas.microsoft.com/office/word/2010/wordprocessingDrawing" xmlns:wp="http://schemas.openxmlformats.org/drawingml/2006/wordprocessingDrawing" xmlns:w10="urn:schemas-microsoft-com:office:word" xmlns:w="http://schemas.openxmlformats.org/wordprocessingml/2006/main" xmlns:w14="http://schemas.microsoft.com/office/word/2010/wordml" xmlns:w15="http://schemas.microsoft.com/office/word/2012/wordml" xmlns:wpg="http://schemas.microsoft.com/office/word/2010/wordprocessingGroup" xmlns:wpi="http://schemas.microsoft.com/office/word/2010/wordprocessingInk" xmlns:wne="http://schemas.microsoft.com/office/word/2006/wordml" xmlns:wps="http://schemas.microsoft.com/office/word/2010/wordprocessingShape" mc:Ignorable="w14 w15 wp14">
+  <w:p>
+    <w:pPr>
+      <w:pStyle w:val="Footer"/>
+    </w:pPr>
+  </w:p>
+</w:ftr>
+</file>
+
+<file path=word/footnotes.xml><?xml version="1.0" encoding="utf-8"?>
+<w:footnotes xmlns:wpc="http://schemas.microsoft.com/office/word/2010/wordprocessingCanvas" xmlns:mo="http://schemas.microsoft.com/office/mac/office/2008/main" xmlns:mc="http://schemas.openxmlformats.org/markup-compatibility/2006" xmlns:mv="urn:schemas-microsoft-com:mac:vml" xmlns:o="urn:schemas-microsoft-com:office:office" xmlns:r="http://schemas.openxmlformats.org/officeDocument/2006/relationships" xmlns:m="http://schemas.openxmlformats.org/officeDocument/2006/math" xmlns:v="urn:schemas-microsoft-com:vml" xmlns:wp14="http://schemas.microsoft.com/office/word/2010/wordprocessingDrawing" xmlns:wp="http://schemas.openxmlformats.org/drawingml/2006/wordprocessingDrawing" xmlns:w10="urn:schemas-microsoft-com:office:word" xmlns:w="http://schemas.openxmlformats.org/wordprocessingml/2006/main" xmlns:w14="http://schemas.microsoft.com/office/word/2010/wordml" xmlns:w15="http://schemas.microsoft.com/office/word/2012/wordml" xmlns:wpg="http://schemas.microsoft.com/office/word/2010/wordprocessingGroup" xmlns:wpi="http://schemas.microsoft.com/office/word/2010/wordprocessingInk" xmlns:wne="http://schemas.microsoft.com/office/word/2006/wordml" xmlns:wps="http://schemas.microsoft.com/office/word/2010/wordprocessingShape" mc:Ignorable="w14 w15 wp14">
+  <w:footnote w:type="separator" w:id="-1">
+    <w:p>
+      <w:r>
+        <w:separator/>
+      </w:r>
+    </w:p>
+  </w:footnote>
+  <w:footnote w:type="continuationSeparator" w:id="0">
+    <w:p>
+      <w:r>
+        <w:continuationSeparator/>
+      </w:r>
+    </w:p>
+  </w:footnote>
+  <w:footnote w:id="1">
+    <w:p>
+      <w:pPr>
+        <w:pStyle w:val="FootnoteText"/>
+      </w:pPr>
+      <w:r>
+        <w:rPr>
+          <w:rStyle w:val="FootnoteReference"/>
+        </w:rPr>
+        <w:footnoteRef/>
+      </w:r>
+      <w:r>
+        <w:t xml:space="preserve"> </w:t>
+      </w:r>
+      <w:r>
+        <w:t>http://www.basketball-reference.com/about/per.html</w:t>
+      </w:r>
+    </w:p>
+  </w:footnote>
+</w:footnotes>
 </file>
 
 <file path=word/styles.xml><?xml version="1.0" encoding="utf-8"?>
@@ -1162,6 +1926,73 @@
     <w:semiHidden/>
     <w:unhideWhenUsed/>
   </w:style>
+  <w:style w:type="paragraph" w:styleId="Header">
+    <w:name w:val="header"/>
+    <w:basedOn w:val="Normal"/>
+    <w:link w:val="HeaderChar"/>
+    <w:uiPriority w:val="99"/>
+    <w:unhideWhenUsed/>
+    <w:rsid w:val="00AD5A14"/>
+    <w:pPr>
+      <w:tabs>
+        <w:tab w:val="center" w:pos="4680"/>
+        <w:tab w:val="right" w:pos="9360"/>
+      </w:tabs>
+    </w:pPr>
+  </w:style>
+  <w:style w:type="character" w:customStyle="1" w:styleId="HeaderChar">
+    <w:name w:val="Header Char"/>
+    <w:basedOn w:val="DefaultParagraphFont"/>
+    <w:link w:val="Header"/>
+    <w:uiPriority w:val="99"/>
+    <w:rsid w:val="00AD5A14"/>
+  </w:style>
+  <w:style w:type="paragraph" w:styleId="Footer">
+    <w:name w:val="footer"/>
+    <w:basedOn w:val="Normal"/>
+    <w:link w:val="FooterChar"/>
+    <w:uiPriority w:val="99"/>
+    <w:unhideWhenUsed/>
+    <w:rsid w:val="00AD5A14"/>
+    <w:pPr>
+      <w:tabs>
+        <w:tab w:val="center" w:pos="4680"/>
+        <w:tab w:val="right" w:pos="9360"/>
+      </w:tabs>
+    </w:pPr>
+  </w:style>
+  <w:style w:type="character" w:customStyle="1" w:styleId="FooterChar">
+    <w:name w:val="Footer Char"/>
+    <w:basedOn w:val="DefaultParagraphFont"/>
+    <w:link w:val="Footer"/>
+    <w:uiPriority w:val="99"/>
+    <w:rsid w:val="00AD5A14"/>
+  </w:style>
+  <w:style w:type="paragraph" w:styleId="FootnoteText">
+    <w:name w:val="footnote text"/>
+    <w:basedOn w:val="Normal"/>
+    <w:link w:val="FootnoteTextChar"/>
+    <w:uiPriority w:val="99"/>
+    <w:unhideWhenUsed/>
+    <w:rsid w:val="00AD5A14"/>
+  </w:style>
+  <w:style w:type="character" w:customStyle="1" w:styleId="FootnoteTextChar">
+    <w:name w:val="Footnote Text Char"/>
+    <w:basedOn w:val="DefaultParagraphFont"/>
+    <w:link w:val="FootnoteText"/>
+    <w:uiPriority w:val="99"/>
+    <w:rsid w:val="00AD5A14"/>
+  </w:style>
+  <w:style w:type="character" w:styleId="FootnoteReference">
+    <w:name w:val="footnote reference"/>
+    <w:basedOn w:val="DefaultParagraphFont"/>
+    <w:uiPriority w:val="99"/>
+    <w:unhideWhenUsed/>
+    <w:rsid w:val="00AD5A14"/>
+    <w:rPr>
+      <w:vertAlign w:val="superscript"/>
+    </w:rPr>
+  </w:style>
 </w:styles>
 </file>
 

</xml_diff>